<commit_message>
More comments. First tests.
</commit_message>
<xml_diff>
--- a/Cards_heuristics/Kordowski_Przybysz_SKALHE7.docx
+++ b/Cards_heuristics/Kordowski_Przybysz_SKALHE7.docx
@@ -35,14 +35,25 @@
           <w:szCs w:val="28"/>
         </w:rPr>
       </w:pPr>
-      <w:r>
-        <w:rPr>
-          <w:b/>
-          <w:bCs/>
-          <w:sz w:val="28"/>
-          <w:szCs w:val="28"/>
-        </w:rPr>
-        <w:t>SK.ALHE.7</w:t>
+      <w:proofErr w:type="gramStart"/>
+      <w:r>
+        <w:rPr>
+          <w:b/>
+          <w:bCs/>
+          <w:sz w:val="28"/>
+          <w:szCs w:val="28"/>
+        </w:rPr>
+        <w:t>SK.ALHE</w:t>
+      </w:r>
+      <w:proofErr w:type="gramEnd"/>
+      <w:r>
+        <w:rPr>
+          <w:b/>
+          <w:bCs/>
+          <w:sz w:val="28"/>
+          <w:szCs w:val="28"/>
+        </w:rPr>
+        <w:t>.7</w:t>
       </w:r>
     </w:p>
     <w:p>
@@ -1171,19 +1182,2010 @@
         </w:rPr>
         <w:t>Metodyka i wyniki testów</w:t>
       </w:r>
-      <w:r>
-        <w:rPr>
-          <w:b/>
-          <w:bCs/>
+    </w:p>
+    <w:p>
+      <w:pPr>
+        <w:pStyle w:val="Akapitzlist"/>
+        <w:rPr>
+          <w:sz w:val="28"/>
+          <w:szCs w:val="28"/>
+        </w:rPr>
+        <w:sectPr>
+          <w:pgSz w:w="12240" w:h="15840"/>
+          <w:pgMar w:top="1417" w:right="1417" w:bottom="1417" w:left="1417" w:header="708" w:footer="708" w:gutter="0"/>
+          <w:cols w:space="708"/>
+          <w:docGrid w:linePitch="360"/>
+        </w:sectPr>
+      </w:pPr>
+      <w:r>
+        <w:rPr>
+          <w:sz w:val="28"/>
+          <w:szCs w:val="28"/>
+        </w:rPr>
+        <w:t>Przygotowano 110 przykładowych kombinacji wartości docelowych A i B. 55 osiągalnych (z powtórzeniami) i 55 nieosiągalnych (po 5 na różnicę od wartości osiągalnej od 1 do 11).</w:t>
+      </w:r>
+      <w:r>
+        <w:rPr>
           <w:sz w:val="28"/>
           <w:szCs w:val="28"/>
         </w:rPr>
         <w:br/>
       </w:r>
+      <w:r>
+        <w:rPr>
+          <w:sz w:val="28"/>
+          <w:szCs w:val="28"/>
+        </w:rPr>
+        <w:t>Algorytm</w:t>
+      </w:r>
+      <w:r>
+        <w:rPr>
+          <w:sz w:val="28"/>
+          <w:szCs w:val="28"/>
+        </w:rPr>
+        <w:t xml:space="preserve"> ewolucyjny zawsze znajduje rozwiązanie </w:t>
+      </w:r>
+      <w:r>
+        <w:rPr>
+          <w:sz w:val="28"/>
+          <w:szCs w:val="28"/>
+        </w:rPr>
+        <w:t xml:space="preserve">optymalne </w:t>
+      </w:r>
+      <w:r>
+        <w:rPr>
+          <w:sz w:val="28"/>
+          <w:szCs w:val="28"/>
+        </w:rPr>
+        <w:t>w mniej niż 200 iteracjach (popsize 20, mrand 20, singlePoint).</w:t>
+      </w:r>
+      <w:r>
+        <w:rPr>
+          <w:sz w:val="28"/>
+          <w:szCs w:val="28"/>
+        </w:rPr>
+        <w:br/>
+        <w:t>Algorytm zachłanny</w:t>
+      </w:r>
+      <w:r>
+        <w:rPr>
+          <w:sz w:val="28"/>
+          <w:szCs w:val="28"/>
+        </w:rPr>
+        <w:br/>
+      </w:r>
+      <w:r>
+        <w:rPr>
+          <w:sz w:val="28"/>
+          <w:szCs w:val="28"/>
+        </w:rPr>
+        <w:lastRenderedPageBreak/>
+        <w:t>Czas wykonania przetestowano dla różnych wielkości populacji (10, 20, 50), prawdopodobieństw mutacji (20, 40, 70) oraz typów krzyżowania (</w:t>
+      </w:r>
+      <w:r>
+        <w:rPr>
+          <w:sz w:val="28"/>
+          <w:szCs w:val="28"/>
+        </w:rPr>
+        <w:t>jednopunktowe, wielopunktowe</w:t>
+      </w:r>
+      <w:r>
+        <w:rPr>
+          <w:sz w:val="28"/>
+          <w:szCs w:val="28"/>
+        </w:rPr>
+        <w:t xml:space="preserve">, </w:t>
+      </w:r>
+      <w:r>
+        <w:rPr>
+          <w:sz w:val="28"/>
+          <w:szCs w:val="28"/>
+        </w:rPr>
+        <w:t>równomierne</w:t>
+      </w:r>
+      <w:r>
+        <w:rPr>
+          <w:sz w:val="28"/>
+          <w:szCs w:val="28"/>
+        </w:rPr>
+        <w:t>) i porównano z algorytmem zachłannym.</w:t>
+      </w:r>
+      <w:r>
+        <w:rPr>
+          <w:sz w:val="28"/>
+          <w:szCs w:val="28"/>
+        </w:rPr>
+        <w:br/>
+        <w:t>Średni czas wykonania</w:t>
+      </w:r>
+      <w:r>
+        <w:rPr>
+          <w:sz w:val="28"/>
+          <w:szCs w:val="28"/>
+        </w:rPr>
+        <w:t xml:space="preserve"> 5-krotnie przygotowanego zestawu kombinacji</w:t>
+      </w:r>
+      <w:r>
+        <w:rPr>
+          <w:sz w:val="28"/>
+          <w:szCs w:val="28"/>
+        </w:rPr>
+        <w:t xml:space="preserve"> przedstawia tabela:</w:t>
+      </w:r>
+    </w:p>
+    <w:tbl>
+      <w:tblPr>
+        <w:tblStyle w:val="Tabela-Siatka"/>
+        <w:tblpPr w:leftFromText="141" w:rightFromText="141" w:vertAnchor="text" w:horzAnchor="margin" w:tblpY="39"/>
+        <w:tblW w:w="0" w:type="auto"/>
+        <w:tblLayout w:type="fixed"/>
+        <w:tblLook w:val="04A0" w:firstRow="1" w:lastRow="0" w:firstColumn="1" w:lastColumn="0" w:noHBand="0" w:noVBand="1"/>
+      </w:tblPr>
+      <w:tblGrid>
+        <w:gridCol w:w="1817"/>
+        <w:gridCol w:w="1336"/>
+        <w:gridCol w:w="1237"/>
+        <w:gridCol w:w="1141"/>
+        <w:gridCol w:w="736"/>
+        <w:gridCol w:w="738"/>
+        <w:gridCol w:w="738"/>
+        <w:gridCol w:w="733"/>
+        <w:gridCol w:w="736"/>
+        <w:gridCol w:w="666"/>
+        <w:gridCol w:w="663"/>
+        <w:gridCol w:w="669"/>
+        <w:gridCol w:w="1767"/>
+        <w:gridCol w:w="8"/>
+      </w:tblGrid>
+      <w:tr>
+        <w:trPr>
+          <w:trHeight w:val="815"/>
+        </w:trPr>
+        <w:tc>
+          <w:tcPr>
+            <w:tcW w:w="1817" w:type="dxa"/>
+          </w:tcPr>
+          <w:p>
+            <w:pPr>
+              <w:pStyle w:val="Akapitzlist"/>
+              <w:ind w:left="0"/>
+              <w:rPr>
+                <w:sz w:val="20"/>
+                <w:szCs w:val="20"/>
+              </w:rPr>
+            </w:pPr>
+          </w:p>
+        </w:tc>
+        <w:tc>
+          <w:tcPr>
+            <w:tcW w:w="1336" w:type="dxa"/>
+          </w:tcPr>
+          <w:p>
+            <w:pPr>
+              <w:pStyle w:val="Akapitzlist"/>
+              <w:ind w:left="0"/>
+              <w:rPr>
+                <w:sz w:val="20"/>
+                <w:szCs w:val="20"/>
+              </w:rPr>
+            </w:pPr>
+          </w:p>
+        </w:tc>
+        <w:tc>
+          <w:tcPr>
+            <w:tcW w:w="1237" w:type="dxa"/>
+          </w:tcPr>
+          <w:p>
+            <w:pPr>
+              <w:pStyle w:val="Akapitzlist"/>
+              <w:ind w:left="0"/>
+              <w:rPr>
+                <w:sz w:val="20"/>
+                <w:szCs w:val="20"/>
+              </w:rPr>
+            </w:pPr>
+            <w:r>
+              <w:rPr>
+                <w:sz w:val="20"/>
+                <w:szCs w:val="20"/>
+              </w:rPr>
+              <w:t>Krzyżowanie</w:t>
+            </w:r>
+          </w:p>
+        </w:tc>
+        <w:tc>
+          <w:tcPr>
+            <w:tcW w:w="2615" w:type="dxa"/>
+            <w:gridSpan w:val="3"/>
+          </w:tcPr>
+          <w:p>
+            <w:pPr>
+              <w:pStyle w:val="Akapitzlist"/>
+              <w:ind w:left="0"/>
+              <w:rPr>
+                <w:sz w:val="20"/>
+                <w:szCs w:val="20"/>
+              </w:rPr>
+            </w:pPr>
+            <w:r>
+              <w:rPr>
+                <w:sz w:val="20"/>
+                <w:szCs w:val="20"/>
+              </w:rPr>
+              <w:t>Jednopunktowe</w:t>
+            </w:r>
+          </w:p>
+        </w:tc>
+        <w:tc>
+          <w:tcPr>
+            <w:tcW w:w="2207" w:type="dxa"/>
+            <w:gridSpan w:val="3"/>
+          </w:tcPr>
+          <w:p>
+            <w:pPr>
+              <w:pStyle w:val="Akapitzlist"/>
+              <w:ind w:left="0"/>
+              <w:rPr>
+                <w:sz w:val="20"/>
+                <w:szCs w:val="20"/>
+              </w:rPr>
+            </w:pPr>
+            <w:r>
+              <w:rPr>
+                <w:sz w:val="20"/>
+                <w:szCs w:val="20"/>
+              </w:rPr>
+              <w:t>Wielopunktowe</w:t>
+            </w:r>
+          </w:p>
+        </w:tc>
+        <w:tc>
+          <w:tcPr>
+            <w:tcW w:w="1998" w:type="dxa"/>
+            <w:gridSpan w:val="3"/>
+          </w:tcPr>
+          <w:p>
+            <w:pPr>
+              <w:pStyle w:val="Akapitzlist"/>
+              <w:ind w:left="0"/>
+              <w:rPr>
+                <w:sz w:val="20"/>
+                <w:szCs w:val="20"/>
+              </w:rPr>
+            </w:pPr>
+            <w:r>
+              <w:rPr>
+                <w:sz w:val="20"/>
+                <w:szCs w:val="20"/>
+              </w:rPr>
+              <w:t>Równomierne</w:t>
+            </w:r>
+          </w:p>
+        </w:tc>
+        <w:tc>
+          <w:tcPr>
+            <w:tcW w:w="1770" w:type="dxa"/>
+            <w:gridSpan w:val="2"/>
+          </w:tcPr>
+          <w:p>
+            <w:pPr>
+              <w:pStyle w:val="Akapitzlist"/>
+              <w:ind w:left="0"/>
+              <w:rPr>
+                <w:sz w:val="20"/>
+                <w:szCs w:val="20"/>
+              </w:rPr>
+            </w:pPr>
+            <w:r>
+              <w:rPr>
+                <w:sz w:val="20"/>
+                <w:szCs w:val="20"/>
+              </w:rPr>
+              <w:t>Rozwiązanie zachłanne</w:t>
+            </w:r>
+          </w:p>
+        </w:tc>
+      </w:tr>
+      <w:tr>
+        <w:trPr>
+          <w:gridAfter w:val="1"/>
+          <w:wAfter w:w="8" w:type="dxa"/>
+          <w:trHeight w:val="407"/>
+        </w:trPr>
+        <w:tc>
+          <w:tcPr>
+            <w:tcW w:w="1817" w:type="dxa"/>
+          </w:tcPr>
+          <w:p>
+            <w:pPr>
+              <w:pStyle w:val="Akapitzlist"/>
+              <w:ind w:left="0"/>
+              <w:rPr>
+                <w:sz w:val="20"/>
+                <w:szCs w:val="20"/>
+              </w:rPr>
+            </w:pPr>
+          </w:p>
+        </w:tc>
+        <w:tc>
+          <w:tcPr>
+            <w:tcW w:w="1336" w:type="dxa"/>
+          </w:tcPr>
+          <w:p>
+            <w:pPr>
+              <w:pStyle w:val="Akapitzlist"/>
+              <w:ind w:left="0"/>
+              <w:rPr>
+                <w:sz w:val="20"/>
+                <w:szCs w:val="20"/>
+              </w:rPr>
+            </w:pPr>
+          </w:p>
+        </w:tc>
+        <w:tc>
+          <w:tcPr>
+            <w:tcW w:w="1237" w:type="dxa"/>
+          </w:tcPr>
+          <w:p>
+            <w:pPr>
+              <w:pStyle w:val="Akapitzlist"/>
+              <w:ind w:left="0"/>
+              <w:rPr>
+                <w:sz w:val="20"/>
+                <w:szCs w:val="20"/>
+              </w:rPr>
+            </w:pPr>
+            <w:r>
+              <w:rPr>
+                <w:sz w:val="20"/>
+                <w:szCs w:val="20"/>
+              </w:rPr>
+              <w:t>Populacja</w:t>
+            </w:r>
+          </w:p>
+        </w:tc>
+        <w:tc>
+          <w:tcPr>
+            <w:tcW w:w="1141" w:type="dxa"/>
+          </w:tcPr>
+          <w:p>
+            <w:pPr>
+              <w:pStyle w:val="Akapitzlist"/>
+              <w:ind w:left="0"/>
+              <w:rPr>
+                <w:sz w:val="20"/>
+                <w:szCs w:val="20"/>
+              </w:rPr>
+            </w:pPr>
+            <w:r>
+              <w:rPr>
+                <w:sz w:val="20"/>
+                <w:szCs w:val="20"/>
+              </w:rPr>
+              <w:t>10</w:t>
+            </w:r>
+          </w:p>
+        </w:tc>
+        <w:tc>
+          <w:tcPr>
+            <w:tcW w:w="736" w:type="dxa"/>
+          </w:tcPr>
+          <w:p>
+            <w:pPr>
+              <w:pStyle w:val="Akapitzlist"/>
+              <w:ind w:left="0"/>
+              <w:rPr>
+                <w:sz w:val="20"/>
+                <w:szCs w:val="20"/>
+              </w:rPr>
+            </w:pPr>
+            <w:r>
+              <w:rPr>
+                <w:sz w:val="20"/>
+                <w:szCs w:val="20"/>
+              </w:rPr>
+              <w:t>20</w:t>
+            </w:r>
+          </w:p>
+        </w:tc>
+        <w:tc>
+          <w:tcPr>
+            <w:tcW w:w="738" w:type="dxa"/>
+          </w:tcPr>
+          <w:p>
+            <w:pPr>
+              <w:pStyle w:val="Akapitzlist"/>
+              <w:ind w:left="0"/>
+              <w:rPr>
+                <w:sz w:val="20"/>
+                <w:szCs w:val="20"/>
+              </w:rPr>
+            </w:pPr>
+            <w:r>
+              <w:rPr>
+                <w:sz w:val="20"/>
+                <w:szCs w:val="20"/>
+              </w:rPr>
+              <w:t>50</w:t>
+            </w:r>
+          </w:p>
+        </w:tc>
+        <w:tc>
+          <w:tcPr>
+            <w:tcW w:w="738" w:type="dxa"/>
+          </w:tcPr>
+          <w:p>
+            <w:pPr>
+              <w:pStyle w:val="Akapitzlist"/>
+              <w:ind w:left="0"/>
+              <w:rPr>
+                <w:sz w:val="20"/>
+                <w:szCs w:val="20"/>
+              </w:rPr>
+            </w:pPr>
+            <w:r>
+              <w:rPr>
+                <w:sz w:val="20"/>
+                <w:szCs w:val="20"/>
+              </w:rPr>
+              <w:t>10</w:t>
+            </w:r>
+          </w:p>
+        </w:tc>
+        <w:tc>
+          <w:tcPr>
+            <w:tcW w:w="733" w:type="dxa"/>
+          </w:tcPr>
+          <w:p>
+            <w:pPr>
+              <w:pStyle w:val="Akapitzlist"/>
+              <w:ind w:left="0"/>
+              <w:rPr>
+                <w:sz w:val="20"/>
+                <w:szCs w:val="20"/>
+              </w:rPr>
+            </w:pPr>
+            <w:r>
+              <w:rPr>
+                <w:sz w:val="20"/>
+                <w:szCs w:val="20"/>
+              </w:rPr>
+              <w:t>20</w:t>
+            </w:r>
+          </w:p>
+        </w:tc>
+        <w:tc>
+          <w:tcPr>
+            <w:tcW w:w="736" w:type="dxa"/>
+          </w:tcPr>
+          <w:p>
+            <w:pPr>
+              <w:pStyle w:val="Akapitzlist"/>
+              <w:ind w:left="0"/>
+              <w:rPr>
+                <w:sz w:val="20"/>
+                <w:szCs w:val="20"/>
+              </w:rPr>
+            </w:pPr>
+            <w:r>
+              <w:rPr>
+                <w:sz w:val="20"/>
+                <w:szCs w:val="20"/>
+              </w:rPr>
+              <w:t>50</w:t>
+            </w:r>
+          </w:p>
+        </w:tc>
+        <w:tc>
+          <w:tcPr>
+            <w:tcW w:w="666" w:type="dxa"/>
+          </w:tcPr>
+          <w:p>
+            <w:pPr>
+              <w:pStyle w:val="Akapitzlist"/>
+              <w:ind w:left="0"/>
+              <w:rPr>
+                <w:sz w:val="20"/>
+                <w:szCs w:val="20"/>
+              </w:rPr>
+            </w:pPr>
+            <w:r>
+              <w:rPr>
+                <w:sz w:val="20"/>
+                <w:szCs w:val="20"/>
+              </w:rPr>
+              <w:t>10</w:t>
+            </w:r>
+          </w:p>
+        </w:tc>
+        <w:tc>
+          <w:tcPr>
+            <w:tcW w:w="663" w:type="dxa"/>
+          </w:tcPr>
+          <w:p>
+            <w:pPr>
+              <w:pStyle w:val="Akapitzlist"/>
+              <w:ind w:left="0"/>
+              <w:rPr>
+                <w:sz w:val="20"/>
+                <w:szCs w:val="20"/>
+              </w:rPr>
+            </w:pPr>
+            <w:r>
+              <w:rPr>
+                <w:sz w:val="20"/>
+                <w:szCs w:val="20"/>
+              </w:rPr>
+              <w:t>20</w:t>
+            </w:r>
+          </w:p>
+        </w:tc>
+        <w:tc>
+          <w:tcPr>
+            <w:tcW w:w="664" w:type="dxa"/>
+          </w:tcPr>
+          <w:p>
+            <w:pPr>
+              <w:pStyle w:val="Akapitzlist"/>
+              <w:ind w:left="0"/>
+              <w:rPr>
+                <w:sz w:val="20"/>
+                <w:szCs w:val="20"/>
+              </w:rPr>
+            </w:pPr>
+            <w:r>
+              <w:rPr>
+                <w:sz w:val="20"/>
+                <w:szCs w:val="20"/>
+              </w:rPr>
+              <w:t>50</w:t>
+            </w:r>
+          </w:p>
+        </w:tc>
+        <w:tc>
+          <w:tcPr>
+            <w:tcW w:w="1767" w:type="dxa"/>
+          </w:tcPr>
+          <w:p>
+            <w:pPr>
+              <w:pStyle w:val="Akapitzlist"/>
+              <w:ind w:left="0"/>
+              <w:rPr>
+                <w:sz w:val="20"/>
+                <w:szCs w:val="20"/>
+              </w:rPr>
+            </w:pPr>
+          </w:p>
+        </w:tc>
+      </w:tr>
+      <w:tr>
+        <w:trPr>
+          <w:trHeight w:val="815"/>
+        </w:trPr>
+        <w:tc>
+          <w:tcPr>
+            <w:tcW w:w="1817" w:type="dxa"/>
+          </w:tcPr>
+          <w:p>
+            <w:pPr>
+              <w:pStyle w:val="Akapitzlist"/>
+              <w:ind w:left="0"/>
+              <w:rPr>
+                <w:sz w:val="20"/>
+                <w:szCs w:val="20"/>
+              </w:rPr>
+            </w:pPr>
+            <w:r>
+              <w:rPr>
+                <w:sz w:val="20"/>
+                <w:szCs w:val="20"/>
+              </w:rPr>
+              <w:t>Zestaw danych</w:t>
+            </w:r>
+          </w:p>
+        </w:tc>
+        <w:tc>
+          <w:tcPr>
+            <w:tcW w:w="1336" w:type="dxa"/>
+          </w:tcPr>
+          <w:p>
+            <w:pPr>
+              <w:pStyle w:val="Akapitzlist"/>
+              <w:ind w:left="0"/>
+              <w:rPr>
+                <w:sz w:val="20"/>
+                <w:szCs w:val="20"/>
+              </w:rPr>
+            </w:pPr>
+            <w:r>
+              <w:rPr>
+                <w:sz w:val="20"/>
+                <w:szCs w:val="20"/>
+              </w:rPr>
+              <w:t>p. mutacji</w:t>
+            </w:r>
+          </w:p>
+        </w:tc>
+        <w:tc>
+          <w:tcPr>
+            <w:tcW w:w="9827" w:type="dxa"/>
+            <w:gridSpan w:val="12"/>
+          </w:tcPr>
+          <w:p>
+            <w:pPr>
+              <w:pStyle w:val="Akapitzlist"/>
+              <w:ind w:left="0"/>
+              <w:rPr>
+                <w:sz w:val="20"/>
+                <w:szCs w:val="20"/>
+              </w:rPr>
+            </w:pPr>
+          </w:p>
+        </w:tc>
+      </w:tr>
+      <w:tr>
+        <w:trPr>
+          <w:gridAfter w:val="1"/>
+          <w:wAfter w:w="8" w:type="dxa"/>
+          <w:trHeight w:val="472"/>
+        </w:trPr>
+        <w:tc>
+          <w:tcPr>
+            <w:tcW w:w="1817" w:type="dxa"/>
+            <w:vMerge w:val="restart"/>
+          </w:tcPr>
+          <w:p>
+            <w:pPr>
+              <w:pStyle w:val="Akapitzlist"/>
+              <w:ind w:left="0"/>
+              <w:rPr>
+                <w:sz w:val="20"/>
+                <w:szCs w:val="20"/>
+              </w:rPr>
+            </w:pPr>
+            <w:r>
+              <w:rPr>
+                <w:sz w:val="20"/>
+                <w:szCs w:val="20"/>
+              </w:rPr>
+              <w:t>Osiągalne</w:t>
+            </w:r>
+          </w:p>
+        </w:tc>
+        <w:tc>
+          <w:tcPr>
+            <w:tcW w:w="1336" w:type="dxa"/>
+          </w:tcPr>
+          <w:p>
+            <w:pPr>
+              <w:pStyle w:val="Akapitzlist"/>
+              <w:ind w:left="0"/>
+              <w:rPr>
+                <w:sz w:val="20"/>
+                <w:szCs w:val="20"/>
+              </w:rPr>
+            </w:pPr>
+            <w:r>
+              <w:rPr>
+                <w:sz w:val="20"/>
+                <w:szCs w:val="20"/>
+              </w:rPr>
+              <w:t>20</w:t>
+            </w:r>
+          </w:p>
+        </w:tc>
+        <w:tc>
+          <w:tcPr>
+            <w:tcW w:w="1237" w:type="dxa"/>
+            <w:vMerge w:val="restart"/>
+          </w:tcPr>
+          <w:p>
+            <w:pPr>
+              <w:pStyle w:val="Akapitzlist"/>
+              <w:ind w:left="0"/>
+              <w:rPr>
+                <w:sz w:val="20"/>
+                <w:szCs w:val="20"/>
+              </w:rPr>
+            </w:pPr>
+          </w:p>
+        </w:tc>
+        <w:tc>
+          <w:tcPr>
+            <w:tcW w:w="1141" w:type="dxa"/>
+          </w:tcPr>
+          <w:p>
+            <w:pPr>
+              <w:rPr>
+                <w:rFonts w:ascii="Calibri" w:hAnsi="Calibri" w:cs="Calibri"/>
+                <w:color w:val="000000"/>
+              </w:rPr>
+            </w:pPr>
+            <w:r>
+              <w:rPr>
+                <w:rFonts w:ascii="Calibri" w:hAnsi="Calibri" w:cs="Calibri"/>
+                <w:color w:val="000000"/>
+              </w:rPr>
+              <w:t>96231</w:t>
+            </w:r>
+          </w:p>
+        </w:tc>
+        <w:tc>
+          <w:tcPr>
+            <w:tcW w:w="736" w:type="dxa"/>
+          </w:tcPr>
+          <w:p>
+            <w:pPr>
+              <w:rPr>
+                <w:rFonts w:ascii="Calibri" w:hAnsi="Calibri" w:cs="Calibri"/>
+                <w:color w:val="000000"/>
+                <w:sz w:val="20"/>
+                <w:szCs w:val="20"/>
+              </w:rPr>
+            </w:pPr>
+            <w:r>
+              <w:rPr>
+                <w:rFonts w:ascii="Calibri" w:hAnsi="Calibri" w:cs="Calibri"/>
+                <w:color w:val="000000"/>
+                <w:sz w:val="20"/>
+                <w:szCs w:val="20"/>
+              </w:rPr>
+              <w:t>149249,6</w:t>
+            </w:r>
+          </w:p>
+          <w:p>
+            <w:pPr>
+              <w:pStyle w:val="Akapitzlist"/>
+              <w:ind w:left="0"/>
+              <w:rPr>
+                <w:sz w:val="20"/>
+                <w:szCs w:val="20"/>
+              </w:rPr>
+            </w:pPr>
+          </w:p>
+        </w:tc>
+        <w:tc>
+          <w:tcPr>
+            <w:tcW w:w="738" w:type="dxa"/>
+          </w:tcPr>
+          <w:p>
+            <w:pPr>
+              <w:pStyle w:val="Akapitzlist"/>
+              <w:ind w:left="0"/>
+              <w:rPr>
+                <w:sz w:val="20"/>
+                <w:szCs w:val="20"/>
+              </w:rPr>
+            </w:pPr>
+          </w:p>
+        </w:tc>
+        <w:tc>
+          <w:tcPr>
+            <w:tcW w:w="738" w:type="dxa"/>
+          </w:tcPr>
+          <w:p>
+            <w:pPr>
+              <w:pStyle w:val="Akapitzlist"/>
+              <w:ind w:left="0"/>
+              <w:rPr>
+                <w:sz w:val="20"/>
+                <w:szCs w:val="20"/>
+              </w:rPr>
+            </w:pPr>
+          </w:p>
+        </w:tc>
+        <w:tc>
+          <w:tcPr>
+            <w:tcW w:w="733" w:type="dxa"/>
+          </w:tcPr>
+          <w:p>
+            <w:pPr>
+              <w:pStyle w:val="Akapitzlist"/>
+              <w:ind w:left="0"/>
+              <w:rPr>
+                <w:sz w:val="20"/>
+                <w:szCs w:val="20"/>
+              </w:rPr>
+            </w:pPr>
+          </w:p>
+        </w:tc>
+        <w:tc>
+          <w:tcPr>
+            <w:tcW w:w="736" w:type="dxa"/>
+          </w:tcPr>
+          <w:p>
+            <w:pPr>
+              <w:pStyle w:val="Akapitzlist"/>
+              <w:ind w:left="0"/>
+              <w:rPr>
+                <w:sz w:val="20"/>
+                <w:szCs w:val="20"/>
+              </w:rPr>
+            </w:pPr>
+          </w:p>
+        </w:tc>
+        <w:tc>
+          <w:tcPr>
+            <w:tcW w:w="666" w:type="dxa"/>
+          </w:tcPr>
+          <w:p>
+            <w:pPr>
+              <w:pStyle w:val="Akapitzlist"/>
+              <w:ind w:left="0"/>
+              <w:rPr>
+                <w:sz w:val="20"/>
+                <w:szCs w:val="20"/>
+              </w:rPr>
+            </w:pPr>
+          </w:p>
+        </w:tc>
+        <w:tc>
+          <w:tcPr>
+            <w:tcW w:w="663" w:type="dxa"/>
+          </w:tcPr>
+          <w:p>
+            <w:pPr>
+              <w:pStyle w:val="Akapitzlist"/>
+              <w:ind w:left="0"/>
+              <w:rPr>
+                <w:sz w:val="20"/>
+                <w:szCs w:val="20"/>
+              </w:rPr>
+            </w:pPr>
+          </w:p>
+        </w:tc>
+        <w:tc>
+          <w:tcPr>
+            <w:tcW w:w="664" w:type="dxa"/>
+          </w:tcPr>
+          <w:p>
+            <w:pPr>
+              <w:pStyle w:val="Akapitzlist"/>
+              <w:ind w:left="0"/>
+              <w:rPr>
+                <w:sz w:val="20"/>
+                <w:szCs w:val="20"/>
+              </w:rPr>
+            </w:pPr>
+          </w:p>
+        </w:tc>
+        <w:tc>
+          <w:tcPr>
+            <w:tcW w:w="1767" w:type="dxa"/>
+            <w:vMerge w:val="restart"/>
+          </w:tcPr>
+          <w:p>
+            <w:pPr>
+              <w:pStyle w:val="Akapitzlist"/>
+              <w:ind w:left="0"/>
+              <w:rPr>
+                <w:sz w:val="20"/>
+                <w:szCs w:val="20"/>
+              </w:rPr>
+            </w:pPr>
+          </w:p>
+        </w:tc>
+      </w:tr>
+      <w:tr>
+        <w:trPr>
+          <w:gridAfter w:val="1"/>
+          <w:wAfter w:w="8" w:type="dxa"/>
+          <w:trHeight w:val="298"/>
+        </w:trPr>
+        <w:tc>
+          <w:tcPr>
+            <w:tcW w:w="1817" w:type="dxa"/>
+            <w:vMerge/>
+          </w:tcPr>
+          <w:p>
+            <w:pPr>
+              <w:pStyle w:val="Akapitzlist"/>
+              <w:ind w:left="0"/>
+              <w:rPr>
+                <w:sz w:val="20"/>
+                <w:szCs w:val="20"/>
+              </w:rPr>
+            </w:pPr>
+          </w:p>
+        </w:tc>
+        <w:tc>
+          <w:tcPr>
+            <w:tcW w:w="1336" w:type="dxa"/>
+          </w:tcPr>
+          <w:p>
+            <w:pPr>
+              <w:pStyle w:val="Akapitzlist"/>
+              <w:ind w:left="0"/>
+              <w:rPr>
+                <w:sz w:val="20"/>
+                <w:szCs w:val="20"/>
+              </w:rPr>
+            </w:pPr>
+            <w:r>
+              <w:rPr>
+                <w:sz w:val="20"/>
+                <w:szCs w:val="20"/>
+              </w:rPr>
+              <w:t>40</w:t>
+            </w:r>
+          </w:p>
+        </w:tc>
+        <w:tc>
+          <w:tcPr>
+            <w:tcW w:w="1237" w:type="dxa"/>
+            <w:vMerge/>
+          </w:tcPr>
+          <w:p>
+            <w:pPr>
+              <w:pStyle w:val="Akapitzlist"/>
+              <w:ind w:left="0"/>
+              <w:rPr>
+                <w:sz w:val="20"/>
+                <w:szCs w:val="20"/>
+              </w:rPr>
+            </w:pPr>
+          </w:p>
+        </w:tc>
+        <w:tc>
+          <w:tcPr>
+            <w:tcW w:w="1141" w:type="dxa"/>
+          </w:tcPr>
+          <w:p>
+            <w:pPr>
+              <w:pStyle w:val="Akapitzlist"/>
+              <w:ind w:left="0"/>
+              <w:rPr>
+                <w:sz w:val="20"/>
+                <w:szCs w:val="20"/>
+              </w:rPr>
+            </w:pPr>
+          </w:p>
+        </w:tc>
+        <w:tc>
+          <w:tcPr>
+            <w:tcW w:w="736" w:type="dxa"/>
+          </w:tcPr>
+          <w:p>
+            <w:pPr>
+              <w:pStyle w:val="Akapitzlist"/>
+              <w:ind w:left="0"/>
+              <w:rPr>
+                <w:sz w:val="20"/>
+                <w:szCs w:val="20"/>
+              </w:rPr>
+            </w:pPr>
+          </w:p>
+        </w:tc>
+        <w:tc>
+          <w:tcPr>
+            <w:tcW w:w="738" w:type="dxa"/>
+          </w:tcPr>
+          <w:p>
+            <w:pPr>
+              <w:pStyle w:val="Akapitzlist"/>
+              <w:ind w:left="0"/>
+              <w:rPr>
+                <w:sz w:val="20"/>
+                <w:szCs w:val="20"/>
+              </w:rPr>
+            </w:pPr>
+          </w:p>
+        </w:tc>
+        <w:tc>
+          <w:tcPr>
+            <w:tcW w:w="738" w:type="dxa"/>
+          </w:tcPr>
+          <w:p>
+            <w:pPr>
+              <w:pStyle w:val="Akapitzlist"/>
+              <w:ind w:left="0"/>
+              <w:rPr>
+                <w:sz w:val="20"/>
+                <w:szCs w:val="20"/>
+              </w:rPr>
+            </w:pPr>
+          </w:p>
+        </w:tc>
+        <w:tc>
+          <w:tcPr>
+            <w:tcW w:w="733" w:type="dxa"/>
+          </w:tcPr>
+          <w:p>
+            <w:pPr>
+              <w:pStyle w:val="Akapitzlist"/>
+              <w:ind w:left="0"/>
+              <w:rPr>
+                <w:sz w:val="20"/>
+                <w:szCs w:val="20"/>
+              </w:rPr>
+            </w:pPr>
+          </w:p>
+        </w:tc>
+        <w:tc>
+          <w:tcPr>
+            <w:tcW w:w="736" w:type="dxa"/>
+          </w:tcPr>
+          <w:p>
+            <w:pPr>
+              <w:pStyle w:val="Akapitzlist"/>
+              <w:ind w:left="0"/>
+              <w:rPr>
+                <w:sz w:val="20"/>
+                <w:szCs w:val="20"/>
+              </w:rPr>
+            </w:pPr>
+          </w:p>
+        </w:tc>
+        <w:tc>
+          <w:tcPr>
+            <w:tcW w:w="666" w:type="dxa"/>
+          </w:tcPr>
+          <w:p>
+            <w:pPr>
+              <w:pStyle w:val="Akapitzlist"/>
+              <w:ind w:left="0"/>
+              <w:rPr>
+                <w:sz w:val="20"/>
+                <w:szCs w:val="20"/>
+              </w:rPr>
+            </w:pPr>
+          </w:p>
+        </w:tc>
+        <w:tc>
+          <w:tcPr>
+            <w:tcW w:w="663" w:type="dxa"/>
+          </w:tcPr>
+          <w:p>
+            <w:pPr>
+              <w:pStyle w:val="Akapitzlist"/>
+              <w:ind w:left="0"/>
+              <w:rPr>
+                <w:sz w:val="20"/>
+                <w:szCs w:val="20"/>
+              </w:rPr>
+            </w:pPr>
+          </w:p>
+        </w:tc>
+        <w:tc>
+          <w:tcPr>
+            <w:tcW w:w="664" w:type="dxa"/>
+          </w:tcPr>
+          <w:p>
+            <w:pPr>
+              <w:pStyle w:val="Akapitzlist"/>
+              <w:ind w:left="0"/>
+              <w:rPr>
+                <w:sz w:val="20"/>
+                <w:szCs w:val="20"/>
+              </w:rPr>
+            </w:pPr>
+          </w:p>
+        </w:tc>
+        <w:tc>
+          <w:tcPr>
+            <w:tcW w:w="1767" w:type="dxa"/>
+            <w:vMerge/>
+          </w:tcPr>
+          <w:p>
+            <w:pPr>
+              <w:pStyle w:val="Akapitzlist"/>
+              <w:ind w:left="0"/>
+              <w:rPr>
+                <w:sz w:val="20"/>
+                <w:szCs w:val="20"/>
+              </w:rPr>
+            </w:pPr>
+          </w:p>
+        </w:tc>
+      </w:tr>
+      <w:tr>
+        <w:trPr>
+          <w:gridAfter w:val="1"/>
+          <w:wAfter w:w="8" w:type="dxa"/>
+          <w:trHeight w:val="70"/>
+        </w:trPr>
+        <w:tc>
+          <w:tcPr>
+            <w:tcW w:w="1817" w:type="dxa"/>
+            <w:vMerge/>
+          </w:tcPr>
+          <w:p>
+            <w:pPr>
+              <w:pStyle w:val="Akapitzlist"/>
+              <w:ind w:left="0"/>
+              <w:rPr>
+                <w:sz w:val="20"/>
+                <w:szCs w:val="20"/>
+              </w:rPr>
+            </w:pPr>
+          </w:p>
+        </w:tc>
+        <w:tc>
+          <w:tcPr>
+            <w:tcW w:w="1336" w:type="dxa"/>
+          </w:tcPr>
+          <w:p>
+            <w:pPr>
+              <w:pStyle w:val="Akapitzlist"/>
+              <w:ind w:left="0"/>
+              <w:rPr>
+                <w:sz w:val="20"/>
+                <w:szCs w:val="20"/>
+              </w:rPr>
+            </w:pPr>
+            <w:r>
+              <w:rPr>
+                <w:sz w:val="20"/>
+                <w:szCs w:val="20"/>
+              </w:rPr>
+              <w:t>70</w:t>
+            </w:r>
+          </w:p>
+        </w:tc>
+        <w:tc>
+          <w:tcPr>
+            <w:tcW w:w="1237" w:type="dxa"/>
+            <w:vMerge/>
+          </w:tcPr>
+          <w:p>
+            <w:pPr>
+              <w:pStyle w:val="Akapitzlist"/>
+              <w:ind w:left="0"/>
+              <w:rPr>
+                <w:sz w:val="20"/>
+                <w:szCs w:val="20"/>
+              </w:rPr>
+            </w:pPr>
+          </w:p>
+        </w:tc>
+        <w:tc>
+          <w:tcPr>
+            <w:tcW w:w="1141" w:type="dxa"/>
+          </w:tcPr>
+          <w:p>
+            <w:pPr>
+              <w:pStyle w:val="Akapitzlist"/>
+              <w:ind w:left="0"/>
+              <w:rPr>
+                <w:sz w:val="20"/>
+                <w:szCs w:val="20"/>
+              </w:rPr>
+            </w:pPr>
+          </w:p>
+        </w:tc>
+        <w:tc>
+          <w:tcPr>
+            <w:tcW w:w="736" w:type="dxa"/>
+          </w:tcPr>
+          <w:p>
+            <w:pPr>
+              <w:pStyle w:val="Akapitzlist"/>
+              <w:ind w:left="0"/>
+              <w:rPr>
+                <w:sz w:val="20"/>
+                <w:szCs w:val="20"/>
+              </w:rPr>
+            </w:pPr>
+          </w:p>
+        </w:tc>
+        <w:tc>
+          <w:tcPr>
+            <w:tcW w:w="738" w:type="dxa"/>
+          </w:tcPr>
+          <w:p>
+            <w:pPr>
+              <w:pStyle w:val="Akapitzlist"/>
+              <w:ind w:left="0"/>
+              <w:rPr>
+                <w:sz w:val="20"/>
+                <w:szCs w:val="20"/>
+              </w:rPr>
+            </w:pPr>
+          </w:p>
+        </w:tc>
+        <w:tc>
+          <w:tcPr>
+            <w:tcW w:w="738" w:type="dxa"/>
+          </w:tcPr>
+          <w:p>
+            <w:pPr>
+              <w:pStyle w:val="Akapitzlist"/>
+              <w:ind w:left="0"/>
+              <w:rPr>
+                <w:sz w:val="20"/>
+                <w:szCs w:val="20"/>
+              </w:rPr>
+            </w:pPr>
+          </w:p>
+        </w:tc>
+        <w:tc>
+          <w:tcPr>
+            <w:tcW w:w="733" w:type="dxa"/>
+          </w:tcPr>
+          <w:p>
+            <w:pPr>
+              <w:pStyle w:val="Akapitzlist"/>
+              <w:ind w:left="0"/>
+              <w:rPr>
+                <w:sz w:val="20"/>
+                <w:szCs w:val="20"/>
+              </w:rPr>
+            </w:pPr>
+          </w:p>
+        </w:tc>
+        <w:tc>
+          <w:tcPr>
+            <w:tcW w:w="736" w:type="dxa"/>
+          </w:tcPr>
+          <w:p>
+            <w:pPr>
+              <w:pStyle w:val="Akapitzlist"/>
+              <w:ind w:left="0"/>
+              <w:rPr>
+                <w:sz w:val="20"/>
+                <w:szCs w:val="20"/>
+              </w:rPr>
+            </w:pPr>
+          </w:p>
+        </w:tc>
+        <w:tc>
+          <w:tcPr>
+            <w:tcW w:w="666" w:type="dxa"/>
+          </w:tcPr>
+          <w:p>
+            <w:pPr>
+              <w:pStyle w:val="Akapitzlist"/>
+              <w:ind w:left="0"/>
+              <w:rPr>
+                <w:sz w:val="20"/>
+                <w:szCs w:val="20"/>
+              </w:rPr>
+            </w:pPr>
+          </w:p>
+        </w:tc>
+        <w:tc>
+          <w:tcPr>
+            <w:tcW w:w="663" w:type="dxa"/>
+          </w:tcPr>
+          <w:p>
+            <w:pPr>
+              <w:pStyle w:val="Akapitzlist"/>
+              <w:ind w:left="0"/>
+              <w:rPr>
+                <w:sz w:val="20"/>
+                <w:szCs w:val="20"/>
+              </w:rPr>
+            </w:pPr>
+          </w:p>
+        </w:tc>
+        <w:tc>
+          <w:tcPr>
+            <w:tcW w:w="664" w:type="dxa"/>
+          </w:tcPr>
+          <w:p>
+            <w:pPr>
+              <w:pStyle w:val="Akapitzlist"/>
+              <w:ind w:left="0"/>
+              <w:rPr>
+                <w:sz w:val="20"/>
+                <w:szCs w:val="20"/>
+              </w:rPr>
+            </w:pPr>
+          </w:p>
+        </w:tc>
+        <w:tc>
+          <w:tcPr>
+            <w:tcW w:w="1767" w:type="dxa"/>
+            <w:vMerge/>
+          </w:tcPr>
+          <w:p>
+            <w:pPr>
+              <w:pStyle w:val="Akapitzlist"/>
+              <w:ind w:left="0"/>
+              <w:rPr>
+                <w:sz w:val="20"/>
+                <w:szCs w:val="20"/>
+              </w:rPr>
+            </w:pPr>
+          </w:p>
+        </w:tc>
+      </w:tr>
+      <w:tr>
+        <w:trPr>
+          <w:gridAfter w:val="1"/>
+          <w:wAfter w:w="8" w:type="dxa"/>
+          <w:trHeight w:val="407"/>
+        </w:trPr>
+        <w:tc>
+          <w:tcPr>
+            <w:tcW w:w="1817" w:type="dxa"/>
+            <w:vMerge w:val="restart"/>
+          </w:tcPr>
+          <w:p>
+            <w:pPr>
+              <w:pStyle w:val="Akapitzlist"/>
+              <w:ind w:left="0"/>
+              <w:rPr>
+                <w:sz w:val="20"/>
+                <w:szCs w:val="20"/>
+              </w:rPr>
+            </w:pPr>
+            <w:r>
+              <w:rPr>
+                <w:sz w:val="20"/>
+                <w:szCs w:val="20"/>
+              </w:rPr>
+              <w:t>Nieosiągalne</w:t>
+            </w:r>
+          </w:p>
+        </w:tc>
+        <w:tc>
+          <w:tcPr>
+            <w:tcW w:w="1336" w:type="dxa"/>
+          </w:tcPr>
+          <w:p>
+            <w:pPr>
+              <w:pStyle w:val="Akapitzlist"/>
+              <w:ind w:left="0"/>
+              <w:rPr>
+                <w:sz w:val="20"/>
+                <w:szCs w:val="20"/>
+              </w:rPr>
+            </w:pPr>
+            <w:r>
+              <w:rPr>
+                <w:sz w:val="20"/>
+                <w:szCs w:val="20"/>
+              </w:rPr>
+              <w:t>20</w:t>
+            </w:r>
+          </w:p>
+        </w:tc>
+        <w:tc>
+          <w:tcPr>
+            <w:tcW w:w="1237" w:type="dxa"/>
+            <w:vMerge/>
+          </w:tcPr>
+          <w:p>
+            <w:pPr>
+              <w:pStyle w:val="Akapitzlist"/>
+              <w:ind w:left="0"/>
+              <w:rPr>
+                <w:sz w:val="20"/>
+                <w:szCs w:val="20"/>
+              </w:rPr>
+            </w:pPr>
+          </w:p>
+        </w:tc>
+        <w:tc>
+          <w:tcPr>
+            <w:tcW w:w="1141" w:type="dxa"/>
+          </w:tcPr>
+          <w:p>
+            <w:pPr>
+              <w:rPr>
+                <w:rFonts w:ascii="Calibri" w:hAnsi="Calibri" w:cs="Calibri"/>
+                <w:color w:val="000000"/>
+              </w:rPr>
+            </w:pPr>
+            <w:r>
+              <w:rPr>
+                <w:rFonts w:ascii="Calibri" w:hAnsi="Calibri" w:cs="Calibri"/>
+                <w:color w:val="000000"/>
+              </w:rPr>
+              <w:t>2360669</w:t>
+            </w:r>
+          </w:p>
+        </w:tc>
+        <w:tc>
+          <w:tcPr>
+            <w:tcW w:w="736" w:type="dxa"/>
+          </w:tcPr>
+          <w:p>
+            <w:pPr>
+              <w:rPr>
+                <w:rFonts w:ascii="Calibri" w:hAnsi="Calibri" w:cs="Calibri"/>
+                <w:color w:val="000000"/>
+              </w:rPr>
+            </w:pPr>
+            <w:r>
+              <w:rPr>
+                <w:rFonts w:ascii="Calibri" w:hAnsi="Calibri" w:cs="Calibri"/>
+                <w:color w:val="000000"/>
+              </w:rPr>
+              <w:t>2749816</w:t>
+            </w:r>
+          </w:p>
+          <w:p>
+            <w:pPr>
+              <w:pStyle w:val="Akapitzlist"/>
+              <w:ind w:left="0"/>
+              <w:rPr>
+                <w:sz w:val="20"/>
+                <w:szCs w:val="20"/>
+              </w:rPr>
+            </w:pPr>
+          </w:p>
+        </w:tc>
+        <w:tc>
+          <w:tcPr>
+            <w:tcW w:w="738" w:type="dxa"/>
+          </w:tcPr>
+          <w:p>
+            <w:pPr>
+              <w:pStyle w:val="Akapitzlist"/>
+              <w:ind w:left="0"/>
+              <w:rPr>
+                <w:sz w:val="20"/>
+                <w:szCs w:val="20"/>
+              </w:rPr>
+            </w:pPr>
+          </w:p>
+        </w:tc>
+        <w:tc>
+          <w:tcPr>
+            <w:tcW w:w="738" w:type="dxa"/>
+          </w:tcPr>
+          <w:p>
+            <w:pPr>
+              <w:pStyle w:val="Akapitzlist"/>
+              <w:ind w:left="0"/>
+              <w:rPr>
+                <w:sz w:val="20"/>
+                <w:szCs w:val="20"/>
+              </w:rPr>
+            </w:pPr>
+          </w:p>
+        </w:tc>
+        <w:tc>
+          <w:tcPr>
+            <w:tcW w:w="733" w:type="dxa"/>
+          </w:tcPr>
+          <w:p>
+            <w:pPr>
+              <w:pStyle w:val="Akapitzlist"/>
+              <w:ind w:left="0"/>
+              <w:rPr>
+                <w:sz w:val="20"/>
+                <w:szCs w:val="20"/>
+              </w:rPr>
+            </w:pPr>
+          </w:p>
+        </w:tc>
+        <w:tc>
+          <w:tcPr>
+            <w:tcW w:w="736" w:type="dxa"/>
+          </w:tcPr>
+          <w:p>
+            <w:pPr>
+              <w:pStyle w:val="Akapitzlist"/>
+              <w:ind w:left="0"/>
+              <w:rPr>
+                <w:sz w:val="20"/>
+                <w:szCs w:val="20"/>
+              </w:rPr>
+            </w:pPr>
+          </w:p>
+        </w:tc>
+        <w:tc>
+          <w:tcPr>
+            <w:tcW w:w="666" w:type="dxa"/>
+          </w:tcPr>
+          <w:p>
+            <w:pPr>
+              <w:pStyle w:val="Akapitzlist"/>
+              <w:ind w:left="0"/>
+              <w:rPr>
+                <w:sz w:val="20"/>
+                <w:szCs w:val="20"/>
+              </w:rPr>
+            </w:pPr>
+          </w:p>
+        </w:tc>
+        <w:tc>
+          <w:tcPr>
+            <w:tcW w:w="663" w:type="dxa"/>
+          </w:tcPr>
+          <w:p>
+            <w:pPr>
+              <w:pStyle w:val="Akapitzlist"/>
+              <w:ind w:left="0"/>
+              <w:rPr>
+                <w:sz w:val="20"/>
+                <w:szCs w:val="20"/>
+              </w:rPr>
+            </w:pPr>
+          </w:p>
+        </w:tc>
+        <w:tc>
+          <w:tcPr>
+            <w:tcW w:w="664" w:type="dxa"/>
+          </w:tcPr>
+          <w:p>
+            <w:pPr>
+              <w:pStyle w:val="Akapitzlist"/>
+              <w:ind w:left="0"/>
+              <w:rPr>
+                <w:sz w:val="20"/>
+                <w:szCs w:val="20"/>
+              </w:rPr>
+            </w:pPr>
+          </w:p>
+        </w:tc>
+        <w:tc>
+          <w:tcPr>
+            <w:tcW w:w="1767" w:type="dxa"/>
+            <w:vMerge w:val="restart"/>
+          </w:tcPr>
+          <w:p>
+            <w:pPr>
+              <w:pStyle w:val="Akapitzlist"/>
+              <w:ind w:left="0"/>
+              <w:rPr>
+                <w:sz w:val="20"/>
+                <w:szCs w:val="20"/>
+              </w:rPr>
+            </w:pPr>
+          </w:p>
+        </w:tc>
+      </w:tr>
+      <w:tr>
+        <w:trPr>
+          <w:gridAfter w:val="1"/>
+          <w:wAfter w:w="8" w:type="dxa"/>
+          <w:trHeight w:val="433"/>
+        </w:trPr>
+        <w:tc>
+          <w:tcPr>
+            <w:tcW w:w="1817" w:type="dxa"/>
+            <w:vMerge/>
+          </w:tcPr>
+          <w:p>
+            <w:pPr>
+              <w:pStyle w:val="Akapitzlist"/>
+              <w:ind w:left="0"/>
+              <w:rPr>
+                <w:sz w:val="20"/>
+                <w:szCs w:val="20"/>
+              </w:rPr>
+            </w:pPr>
+          </w:p>
+        </w:tc>
+        <w:tc>
+          <w:tcPr>
+            <w:tcW w:w="1336" w:type="dxa"/>
+          </w:tcPr>
+          <w:p>
+            <w:pPr>
+              <w:pStyle w:val="Akapitzlist"/>
+              <w:ind w:left="0"/>
+              <w:rPr>
+                <w:sz w:val="20"/>
+                <w:szCs w:val="20"/>
+              </w:rPr>
+            </w:pPr>
+            <w:r>
+              <w:rPr>
+                <w:sz w:val="20"/>
+                <w:szCs w:val="20"/>
+              </w:rPr>
+              <w:t>40</w:t>
+            </w:r>
+          </w:p>
+        </w:tc>
+        <w:tc>
+          <w:tcPr>
+            <w:tcW w:w="1237" w:type="dxa"/>
+            <w:vMerge/>
+          </w:tcPr>
+          <w:p>
+            <w:pPr>
+              <w:pStyle w:val="Akapitzlist"/>
+              <w:ind w:left="0"/>
+              <w:rPr>
+                <w:sz w:val="20"/>
+                <w:szCs w:val="20"/>
+              </w:rPr>
+            </w:pPr>
+          </w:p>
+        </w:tc>
+        <w:tc>
+          <w:tcPr>
+            <w:tcW w:w="1141" w:type="dxa"/>
+          </w:tcPr>
+          <w:p>
+            <w:pPr>
+              <w:pStyle w:val="Akapitzlist"/>
+              <w:ind w:left="0"/>
+              <w:rPr>
+                <w:sz w:val="20"/>
+                <w:szCs w:val="20"/>
+              </w:rPr>
+            </w:pPr>
+          </w:p>
+        </w:tc>
+        <w:tc>
+          <w:tcPr>
+            <w:tcW w:w="736" w:type="dxa"/>
+          </w:tcPr>
+          <w:p>
+            <w:pPr>
+              <w:pStyle w:val="Akapitzlist"/>
+              <w:ind w:left="0"/>
+              <w:rPr>
+                <w:sz w:val="20"/>
+                <w:szCs w:val="20"/>
+              </w:rPr>
+            </w:pPr>
+          </w:p>
+        </w:tc>
+        <w:tc>
+          <w:tcPr>
+            <w:tcW w:w="738" w:type="dxa"/>
+          </w:tcPr>
+          <w:p>
+            <w:pPr>
+              <w:pStyle w:val="Akapitzlist"/>
+              <w:ind w:left="0"/>
+              <w:rPr>
+                <w:sz w:val="20"/>
+                <w:szCs w:val="20"/>
+              </w:rPr>
+            </w:pPr>
+          </w:p>
+        </w:tc>
+        <w:tc>
+          <w:tcPr>
+            <w:tcW w:w="738" w:type="dxa"/>
+          </w:tcPr>
+          <w:p>
+            <w:pPr>
+              <w:pStyle w:val="Akapitzlist"/>
+              <w:ind w:left="0"/>
+              <w:rPr>
+                <w:sz w:val="20"/>
+                <w:szCs w:val="20"/>
+              </w:rPr>
+            </w:pPr>
+          </w:p>
+        </w:tc>
+        <w:tc>
+          <w:tcPr>
+            <w:tcW w:w="733" w:type="dxa"/>
+          </w:tcPr>
+          <w:p>
+            <w:pPr>
+              <w:pStyle w:val="Akapitzlist"/>
+              <w:ind w:left="0"/>
+              <w:rPr>
+                <w:sz w:val="20"/>
+                <w:szCs w:val="20"/>
+              </w:rPr>
+            </w:pPr>
+          </w:p>
+        </w:tc>
+        <w:tc>
+          <w:tcPr>
+            <w:tcW w:w="736" w:type="dxa"/>
+          </w:tcPr>
+          <w:p>
+            <w:pPr>
+              <w:pStyle w:val="Akapitzlist"/>
+              <w:ind w:left="0"/>
+              <w:rPr>
+                <w:sz w:val="20"/>
+                <w:szCs w:val="20"/>
+              </w:rPr>
+            </w:pPr>
+          </w:p>
+        </w:tc>
+        <w:tc>
+          <w:tcPr>
+            <w:tcW w:w="666" w:type="dxa"/>
+          </w:tcPr>
+          <w:p>
+            <w:pPr>
+              <w:pStyle w:val="Akapitzlist"/>
+              <w:ind w:left="0"/>
+              <w:rPr>
+                <w:sz w:val="20"/>
+                <w:szCs w:val="20"/>
+              </w:rPr>
+            </w:pPr>
+          </w:p>
+        </w:tc>
+        <w:tc>
+          <w:tcPr>
+            <w:tcW w:w="663" w:type="dxa"/>
+          </w:tcPr>
+          <w:p>
+            <w:pPr>
+              <w:pStyle w:val="Akapitzlist"/>
+              <w:ind w:left="0"/>
+              <w:rPr>
+                <w:sz w:val="20"/>
+                <w:szCs w:val="20"/>
+              </w:rPr>
+            </w:pPr>
+          </w:p>
+        </w:tc>
+        <w:tc>
+          <w:tcPr>
+            <w:tcW w:w="664" w:type="dxa"/>
+          </w:tcPr>
+          <w:p>
+            <w:pPr>
+              <w:pStyle w:val="Akapitzlist"/>
+              <w:ind w:left="0"/>
+              <w:rPr>
+                <w:sz w:val="20"/>
+                <w:szCs w:val="20"/>
+              </w:rPr>
+            </w:pPr>
+          </w:p>
+        </w:tc>
+        <w:tc>
+          <w:tcPr>
+            <w:tcW w:w="1767" w:type="dxa"/>
+            <w:vMerge/>
+          </w:tcPr>
+          <w:p>
+            <w:pPr>
+              <w:pStyle w:val="Akapitzlist"/>
+              <w:ind w:left="0"/>
+              <w:rPr>
+                <w:sz w:val="20"/>
+                <w:szCs w:val="20"/>
+              </w:rPr>
+            </w:pPr>
+          </w:p>
+        </w:tc>
+      </w:tr>
+      <w:tr>
+        <w:trPr>
+          <w:gridAfter w:val="1"/>
+          <w:wAfter w:w="8" w:type="dxa"/>
+          <w:trHeight w:val="433"/>
+        </w:trPr>
+        <w:tc>
+          <w:tcPr>
+            <w:tcW w:w="1817" w:type="dxa"/>
+            <w:vMerge/>
+          </w:tcPr>
+          <w:p>
+            <w:pPr>
+              <w:pStyle w:val="Akapitzlist"/>
+              <w:ind w:left="0"/>
+              <w:rPr>
+                <w:sz w:val="20"/>
+                <w:szCs w:val="20"/>
+              </w:rPr>
+            </w:pPr>
+          </w:p>
+        </w:tc>
+        <w:tc>
+          <w:tcPr>
+            <w:tcW w:w="1336" w:type="dxa"/>
+          </w:tcPr>
+          <w:p>
+            <w:pPr>
+              <w:pStyle w:val="Akapitzlist"/>
+              <w:ind w:left="0"/>
+              <w:rPr>
+                <w:sz w:val="20"/>
+                <w:szCs w:val="20"/>
+              </w:rPr>
+            </w:pPr>
+            <w:r>
+              <w:rPr>
+                <w:sz w:val="20"/>
+                <w:szCs w:val="20"/>
+              </w:rPr>
+              <w:t>70</w:t>
+            </w:r>
+          </w:p>
+        </w:tc>
+        <w:tc>
+          <w:tcPr>
+            <w:tcW w:w="1237" w:type="dxa"/>
+            <w:vMerge/>
+          </w:tcPr>
+          <w:p>
+            <w:pPr>
+              <w:pStyle w:val="Akapitzlist"/>
+              <w:ind w:left="0"/>
+              <w:rPr>
+                <w:sz w:val="20"/>
+                <w:szCs w:val="20"/>
+              </w:rPr>
+            </w:pPr>
+          </w:p>
+        </w:tc>
+        <w:tc>
+          <w:tcPr>
+            <w:tcW w:w="1141" w:type="dxa"/>
+          </w:tcPr>
+          <w:p>
+            <w:pPr>
+              <w:pStyle w:val="Akapitzlist"/>
+              <w:ind w:left="0"/>
+              <w:rPr>
+                <w:sz w:val="20"/>
+                <w:szCs w:val="20"/>
+              </w:rPr>
+            </w:pPr>
+          </w:p>
+        </w:tc>
+        <w:tc>
+          <w:tcPr>
+            <w:tcW w:w="736" w:type="dxa"/>
+          </w:tcPr>
+          <w:p>
+            <w:pPr>
+              <w:pStyle w:val="Akapitzlist"/>
+              <w:ind w:left="0"/>
+              <w:rPr>
+                <w:sz w:val="20"/>
+                <w:szCs w:val="20"/>
+              </w:rPr>
+            </w:pPr>
+          </w:p>
+        </w:tc>
+        <w:tc>
+          <w:tcPr>
+            <w:tcW w:w="738" w:type="dxa"/>
+          </w:tcPr>
+          <w:p>
+            <w:pPr>
+              <w:pStyle w:val="Akapitzlist"/>
+              <w:ind w:left="0"/>
+              <w:rPr>
+                <w:sz w:val="20"/>
+                <w:szCs w:val="20"/>
+              </w:rPr>
+            </w:pPr>
+          </w:p>
+        </w:tc>
+        <w:tc>
+          <w:tcPr>
+            <w:tcW w:w="738" w:type="dxa"/>
+          </w:tcPr>
+          <w:p>
+            <w:pPr>
+              <w:pStyle w:val="Akapitzlist"/>
+              <w:ind w:left="0"/>
+              <w:rPr>
+                <w:sz w:val="20"/>
+                <w:szCs w:val="20"/>
+              </w:rPr>
+            </w:pPr>
+          </w:p>
+        </w:tc>
+        <w:tc>
+          <w:tcPr>
+            <w:tcW w:w="733" w:type="dxa"/>
+          </w:tcPr>
+          <w:p>
+            <w:pPr>
+              <w:pStyle w:val="Akapitzlist"/>
+              <w:ind w:left="0"/>
+              <w:rPr>
+                <w:sz w:val="20"/>
+                <w:szCs w:val="20"/>
+              </w:rPr>
+            </w:pPr>
+          </w:p>
+        </w:tc>
+        <w:tc>
+          <w:tcPr>
+            <w:tcW w:w="736" w:type="dxa"/>
+          </w:tcPr>
+          <w:p>
+            <w:pPr>
+              <w:pStyle w:val="Akapitzlist"/>
+              <w:ind w:left="0"/>
+              <w:rPr>
+                <w:sz w:val="20"/>
+                <w:szCs w:val="20"/>
+              </w:rPr>
+            </w:pPr>
+          </w:p>
+        </w:tc>
+        <w:tc>
+          <w:tcPr>
+            <w:tcW w:w="666" w:type="dxa"/>
+          </w:tcPr>
+          <w:p>
+            <w:pPr>
+              <w:pStyle w:val="Akapitzlist"/>
+              <w:ind w:left="0"/>
+              <w:rPr>
+                <w:sz w:val="20"/>
+                <w:szCs w:val="20"/>
+              </w:rPr>
+            </w:pPr>
+          </w:p>
+        </w:tc>
+        <w:tc>
+          <w:tcPr>
+            <w:tcW w:w="663" w:type="dxa"/>
+          </w:tcPr>
+          <w:p>
+            <w:pPr>
+              <w:pStyle w:val="Akapitzlist"/>
+              <w:ind w:left="0"/>
+              <w:rPr>
+                <w:sz w:val="20"/>
+                <w:szCs w:val="20"/>
+              </w:rPr>
+            </w:pPr>
+          </w:p>
+        </w:tc>
+        <w:tc>
+          <w:tcPr>
+            <w:tcW w:w="664" w:type="dxa"/>
+          </w:tcPr>
+          <w:p>
+            <w:pPr>
+              <w:pStyle w:val="Akapitzlist"/>
+              <w:ind w:left="0"/>
+              <w:rPr>
+                <w:sz w:val="20"/>
+                <w:szCs w:val="20"/>
+              </w:rPr>
+            </w:pPr>
+          </w:p>
+        </w:tc>
+        <w:tc>
+          <w:tcPr>
+            <w:tcW w:w="1767" w:type="dxa"/>
+            <w:vMerge/>
+          </w:tcPr>
+          <w:p>
+            <w:pPr>
+              <w:pStyle w:val="Akapitzlist"/>
+              <w:ind w:left="0"/>
+              <w:rPr>
+                <w:sz w:val="20"/>
+                <w:szCs w:val="20"/>
+              </w:rPr>
+            </w:pPr>
+          </w:p>
+        </w:tc>
+      </w:tr>
+    </w:tbl>
+    <w:p>
+      <w:pPr>
+        <w:pStyle w:val="Akapitzlist"/>
+        <w:rPr>
+          <w:b/>
+          <w:bCs/>
+          <w:sz w:val="28"/>
+          <w:szCs w:val="28"/>
+        </w:rPr>
+      </w:pPr>
+      <w:r>
+        <w:rPr>
+          <w:sz w:val="28"/>
+          <w:szCs w:val="28"/>
+        </w:rPr>
+        <w:br/>
+      </w:r>
+    </w:p>
+    <w:p>
+      <w:pPr>
+        <w:pStyle w:val="Akapitzlist"/>
+        <w:rPr>
+          <w:b/>
+          <w:bCs/>
+          <w:sz w:val="28"/>
+          <w:szCs w:val="28"/>
+        </w:rPr>
+      </w:pPr>
     </w:p>
     <w:sectPr>
-      <w:pgSz w:w="12240" w:h="15840"/>
-      <w:pgMar w:top="1417" w:right="1417" w:bottom="1417" w:left="1417" w:header="708" w:footer="708" w:gutter="0"/>
+      <w:pgSz w:w="15840" w:h="12240" w:orient="landscape"/>
+      <w:pgMar w:top="1418" w:right="1418" w:bottom="1418" w:left="1418" w:header="709" w:footer="709" w:gutter="0"/>
       <w:cols w:space="708"/>
       <w:docGrid w:linePitch="360"/>
     </w:sectPr>
@@ -1757,6 +3759,25 @@
       <w:contextualSpacing/>
     </w:pPr>
   </w:style>
+  <w:style w:type="table" w:styleId="Tabela-Siatka">
+    <w:name w:val="Table Grid"/>
+    <w:basedOn w:val="Standardowy"/>
+    <w:uiPriority w:val="39"/>
+    <w:rsid w:val="00BB0E96"/>
+    <w:pPr>
+      <w:spacing w:after="0" w:line="240" w:lineRule="auto"/>
+    </w:pPr>
+    <w:tblPr>
+      <w:tblBorders>
+        <w:top w:val="single" w:sz="4" w:space="0" w:color="auto"/>
+        <w:left w:val="single" w:sz="4" w:space="0" w:color="auto"/>
+        <w:bottom w:val="single" w:sz="4" w:space="0" w:color="auto"/>
+        <w:right w:val="single" w:sz="4" w:space="0" w:color="auto"/>
+        <w:insideH w:val="single" w:sz="4" w:space="0" w:color="auto"/>
+        <w:insideV w:val="single" w:sz="4" w:space="0" w:color="auto"/>
+      </w:tblBorders>
+    </w:tblPr>
+  </w:style>
 </w:styles>
 </file>
 

</xml_diff>